<commit_message>
clone of master before merge
</commit_message>
<xml_diff>
--- a/Design.docx
+++ b/Design.docx
@@ -2,76 +2,6 @@
 <file path=word/document.xml><?xml version="1.0" encoding="utf-8"?>
 <w:document xmlns:wpc="http://schemas.microsoft.com/office/word/2010/wordprocessingCanvas" xmlns:cx="http://schemas.microsoft.com/office/drawing/2014/chartex" xmlns:cx1="http://schemas.microsoft.com/office/drawing/2015/9/8/chartex" xmlns:cx2="http://schemas.microsoft.com/office/drawing/2015/10/21/chartex" xmlns:cx3="http://schemas.microsoft.com/office/drawing/2016/5/9/chartex" xmlns:cx4="http://schemas.microsoft.com/office/drawing/2016/5/10/chartex" xmlns:cx5="http://schemas.microsoft.com/office/drawing/2016/5/11/chartex" xmlns:cx6="http://schemas.microsoft.com/office/drawing/2016/5/12/chartex" xmlns:cx7="http://schemas.microsoft.com/office/drawing/2016/5/13/chartex" xmlns:cx8="http://schemas.microsoft.com/office/drawing/2016/5/14/chartex" xmlns:mc="http://schemas.openxmlformats.org/markup-compatibility/2006" xmlns:aink="http://schemas.microsoft.com/office/drawing/2016/ink" xmlns:am3d="http://schemas.microsoft.com/office/drawing/2017/model3d" xmlns:o="urn:schemas-microsoft-com:office:office" xmlns:r="http://schemas.openxmlformats.org/officeDocument/2006/relationships" xmlns:m="http://schemas.openxmlformats.org/officeDocument/2006/math" xmlns:v="urn:schemas-microsoft-com:vml" xmlns:wp14="http://schemas.microsoft.com/office/word/2010/wordprocessingDrawing" xmlns:wp="http://schemas.openxmlformats.org/drawingml/2006/wordprocessingDrawing" xmlns:w10="urn:schemas-microsoft-com:office:word" xmlns:w="http://schemas.openxmlformats.org/wordprocessingml/2006/main" xmlns:w14="http://schemas.microsoft.com/office/word/2010/wordml" xmlns:w15="http://schemas.microsoft.com/office/word/2012/wordml" xmlns:w16cex="http://schemas.microsoft.com/office/word/2018/wordml/cex" xmlns:w16cid="http://schemas.microsoft.com/office/word/2016/wordml/cid" xmlns:w16="http://schemas.microsoft.com/office/word/2018/wordml" xmlns:w16sdtdh="http://schemas.microsoft.com/office/word/2020/wordml/sdtdatahash" xmlns:w16se="http://schemas.microsoft.com/office/word/2015/wordml/symex" xmlns:wpg="http://schemas.microsoft.com/office/word/2010/wordprocessingGroup" xmlns:wpi="http://schemas.microsoft.com/office/word/2010/wordprocessingInk" xmlns:wne="http://schemas.microsoft.com/office/word/2006/wordml" xmlns:wps="http://schemas.microsoft.com/office/word/2010/wordprocessingShape" mc:Ignorable="w14 w15 w16se w16cid w16 w16cex w16sdtdh wp14">
   <w:body>
-    <w:p>
-      <w:pPr>
-        <w:pStyle w:val="Heading1"/>
-      </w:pPr>
-      <w:r>
-        <w:t>Report for Game AI</w:t>
-      </w:r>
-    </w:p>
-    <w:p>
-      <w:pPr>
-        <w:pStyle w:val="Heading2"/>
-      </w:pPr>
-      <w:r>
-        <w:t>Design</w:t>
-      </w:r>
-    </w:p>
-    <w:p>
-      <w:r>
-        <w:t>//explain different designs that can be found below</w:t>
-      </w:r>
-    </w:p>
-    <w:p>
-      <w:r>
-        <w:t>// explain reasoning for choosing FSM</w:t>
-      </w:r>
-    </w:p>
-    <w:p>
-      <w:r>
-        <w:t>// explain our implementation of FSM(</w:t>
-      </w:r>
-      <w:r>
-        <w:t>structure</w:t>
-      </w:r>
-    </w:p>
-    <w:p>
-      <w:pPr>
-        <w:pStyle w:val="Heading2"/>
-      </w:pPr>
-      <w:r>
-        <w:t>FSM</w:t>
-      </w:r>
-    </w:p>
-    <w:p>
-      <w:r>
-        <w:t>//explain different states individually</w:t>
-      </w:r>
-    </w:p>
-    <w:p>
-      <w:r>
-        <w:t>//give sample code/algo</w:t>
-      </w:r>
-    </w:p>
-    <w:p>
-      <w:pPr>
-        <w:pStyle w:val="Heading2"/>
-      </w:pPr>
-      <w:r>
-        <w:t>Results</w:t>
-      </w:r>
-    </w:p>
-    <w:p>
-      <w:r>
-        <w:t>//Describe the results we got</w:t>
-      </w:r>
-    </w:p>
-    <w:p>
-      <w:r>
-        <w:t xml:space="preserve">// some screenshots of the game </w:t>
-      </w:r>
-    </w:p>
     <w:p/>
     <w:p>
       <w:pPr>
@@ -182,7 +112,19 @@
         </w:numPr>
       </w:pPr>
       <w:r>
-        <w:t>they are not flexible and dynamic (a criticism of all ad-hoc behaviour authoring methods)</w:t>
+        <w:t xml:space="preserve">they are not </w:t>
+      </w:r>
+      <w:r>
+        <w:t>fl</w:t>
+      </w:r>
+      <w:r>
+        <w:t>exible and dynamic (a criticism of all ad-hoc</w:t>
+      </w:r>
+      <w:r>
+        <w:t xml:space="preserve"> </w:t>
+      </w:r>
+      <w:r>
+        <w:t>behaviour authoring methods)</w:t>
       </w:r>
     </w:p>
     <w:p>
@@ -202,7 +144,13 @@
       </w:r>
       <w:proofErr w:type="gramEnd"/>
       <w:r>
-        <w:t xml:space="preserve"> and debugged there is limited room for adaptation and evolution</w:t>
+        <w:t xml:space="preserve"> and debugged there is</w:t>
+      </w:r>
+      <w:r>
+        <w:t xml:space="preserve"> </w:t>
+      </w:r>
+      <w:r>
+        <w:t>limited room for adaptation and evolution</w:t>
       </w:r>
     </w:p>
     <w:p>
@@ -257,10 +205,6 @@
     </w:p>
     <w:p>
       <w:r>
-        <w:rPr>
-          <w:noProof/>
-        </w:rPr>
-        <w:lastRenderedPageBreak/>
         <w:drawing>
           <wp:inline distT="0" distB="0" distL="0" distR="0" wp14:anchorId="49CFCFFC" wp14:editId="446AC6F2">
             <wp:extent cx="4305673" cy="2758679"/>
@@ -356,6 +300,7 @@
           <w:sz w:val="26"/>
           <w:szCs w:val="26"/>
         </w:rPr>
+        <w:lastRenderedPageBreak/>
         <w:t>Evolutionary Computation</w:t>
       </w:r>
     </w:p>
@@ -395,7 +340,13 @@
       </w:r>
       <w:proofErr w:type="spellEnd"/>
       <w:r>
-        <w:t xml:space="preserve"> &gt; _ ){ _ &lt; stat &gt; _ } _else {_ &lt; stat &gt; _ } | if (_ &lt; </w:t>
+        <w:t xml:space="preserve"> &gt; _ ){ _ &lt; stat &gt; _ } _else {_ &lt; stat &gt; _ }</w:t>
+      </w:r>
+      <w:r>
+        <w:t xml:space="preserve"> </w:t>
+      </w:r>
+      <w:r>
+        <w:t xml:space="preserve">| if (_ &lt; </w:t>
       </w:r>
       <w:proofErr w:type="spellStart"/>
       <w:r>
@@ -568,7 +519,13 @@
       </w:r>
       <w:proofErr w:type="spellEnd"/>
       <w:r>
-        <w:t xml:space="preserve"> &gt; _ ){ _ &lt; stat &gt; _ } _else {_ &lt; stat &gt; _ } | if (_ &lt; </w:t>
+        <w:t xml:space="preserve"> &gt; _ ){ _ &lt; stat &gt; _ } _else {_ &lt; stat &gt; _ }</w:t>
+      </w:r>
+      <w:r>
+        <w:t xml:space="preserve"> </w:t>
+      </w:r>
+      <w:r>
+        <w:t xml:space="preserve">| if (_ &lt; </w:t>
       </w:r>
       <w:proofErr w:type="spellStart"/>
       <w:r>
@@ -581,7 +538,6 @@
     </w:p>
     <w:p>
       <w:r>
-        <w:lastRenderedPageBreak/>
         <w:t>&lt; stat &gt; ::= &lt; action &gt; | &lt;</w:t>
       </w:r>
       <w:proofErr w:type="spellStart"/>
@@ -603,7 +559,10 @@
       </w:r>
       <w:proofErr w:type="spellEnd"/>
       <w:r>
-        <w:t xml:space="preserve"> | </w:t>
+        <w:t xml:space="preserve"> </w:t>
+      </w:r>
+      <w:r>
+        <w:t xml:space="preserve">| </w:t>
       </w:r>
       <w:proofErr w:type="spellStart"/>
       <w:r>
@@ -611,7 +570,10 @@
       </w:r>
       <w:proofErr w:type="spellEnd"/>
       <w:r>
-        <w:t xml:space="preserve"> | </w:t>
+        <w:t xml:space="preserve"> </w:t>
+      </w:r>
+      <w:r>
+        <w:t xml:space="preserve">| </w:t>
       </w:r>
       <w:proofErr w:type="spellStart"/>
       <w:r>
@@ -619,7 +581,10 @@
       </w:r>
       <w:proofErr w:type="spellEnd"/>
       <w:r>
-        <w:t xml:space="preserve"> | </w:t>
+        <w:t xml:space="preserve"> </w:t>
+      </w:r>
+      <w:r>
+        <w:t xml:space="preserve">| </w:t>
       </w:r>
       <w:proofErr w:type="spellStart"/>
       <w:r>
@@ -852,6 +817,7 @@
     </w:p>
     <w:p>
       <w:r>
+        <w:lastRenderedPageBreak/>
         <w:t xml:space="preserve">Reference </w:t>
       </w:r>
       <w:hyperlink r:id="rId7" w:history="1">

</xml_diff>